<commit_message>
handicap tournament forms and homepage
</commit_message>
<xml_diff>
--- a/static/beta/docs/HandicapIndividualEntryForm.docx
+++ b/static/beta/docs/HandicapIndividualEntryForm.docx
@@ -133,8 +133,18 @@
           <w:sz w:val="20"/>
           <w:szCs w:val="20"/>
         </w:rPr>
-        <w:t>25</w:t>
-      </w:r>
+        <w:t>2</w:t>
+      </w:r>
+      <w:r>
+        <w:rPr>
+          <w:rFonts w:ascii="Comic Sans MS" w:eastAsia="Times New Roman" w:hAnsi="Comic Sans MS" w:cs="Times New Roman"/>
+          <w:sz w:val="20"/>
+          <w:szCs w:val="20"/>
+        </w:rPr>
+        <w:t>4</w:t>
+      </w:r>
+      <w:bookmarkStart w:id="0" w:name="_GoBack"/>
+      <w:bookmarkEnd w:id="0"/>
       <w:r>
         <w:rPr>
           <w:rFonts w:ascii="Comic Sans MS" w:eastAsia="Times New Roman" w:hAnsi="Comic Sans MS" w:cs="Times New Roman"/>
@@ -1319,8 +1329,6 @@
         </w:rPr>
         <w:t>8.00</w:t>
       </w:r>
-      <w:bookmarkStart w:id="0" w:name="_GoBack"/>
-      <w:bookmarkEnd w:id="0"/>
       <w:r>
         <w:rPr>
           <w:rFonts w:ascii="Comic Sans MS" w:eastAsia="Times New Roman" w:hAnsi="Comic Sans MS" w:cs="Times New Roman"/>

</xml_diff>

<commit_message>
added handicap tournament details
</commit_message>
<xml_diff>
--- a/static/beta/docs/HandicapIndividualEntryForm.docx
+++ b/static/beta/docs/HandicapIndividualEntryForm.docx
@@ -1,6 +1,6 @@
 
 <file path=word/document.xml><?xml version="1.0" encoding="utf-8"?>
-<w:document xmlns:wpc="http://schemas.microsoft.com/office/word/2010/wordprocessingCanvas" xmlns:mc="http://schemas.openxmlformats.org/markup-compatibility/2006" xmlns:o="urn:schemas-microsoft-com:office:office" xmlns:r="http://schemas.openxmlformats.org/officeDocument/2006/relationships" xmlns:m="http://schemas.openxmlformats.org/officeDocument/2006/math" xmlns:v="urn:schemas-microsoft-com:vml" xmlns:wp14="http://schemas.microsoft.com/office/word/2010/wordprocessingDrawing" xmlns:wp="http://schemas.openxmlformats.org/drawingml/2006/wordprocessingDrawing" xmlns:w10="urn:schemas-microsoft-com:office:word" xmlns:w="http://schemas.openxmlformats.org/wordprocessingml/2006/main" xmlns:w14="http://schemas.microsoft.com/office/word/2010/wordml" xmlns:w15="http://schemas.microsoft.com/office/word/2012/wordml" xmlns:wpg="http://schemas.microsoft.com/office/word/2010/wordprocessingGroup" xmlns:wpi="http://schemas.microsoft.com/office/word/2010/wordprocessingInk" xmlns:wne="http://schemas.microsoft.com/office/word/2006/wordml" xmlns:wps="http://schemas.microsoft.com/office/word/2010/wordprocessingShape" mc:Ignorable="w14 w15 wp14">
+<w:document xmlns:wpc="http://schemas.microsoft.com/office/word/2010/wordprocessingCanvas" xmlns:cx="http://schemas.microsoft.com/office/drawing/2014/chartex" xmlns:cx1="http://schemas.microsoft.com/office/drawing/2015/9/8/chartex" xmlns:cx2="http://schemas.microsoft.com/office/drawing/2015/10/21/chartex" xmlns:cx3="http://schemas.microsoft.com/office/drawing/2016/5/9/chartex" xmlns:cx4="http://schemas.microsoft.com/office/drawing/2016/5/10/chartex" xmlns:cx5="http://schemas.microsoft.com/office/drawing/2016/5/11/chartex" xmlns:cx6="http://schemas.microsoft.com/office/drawing/2016/5/12/chartex" xmlns:cx7="http://schemas.microsoft.com/office/drawing/2016/5/13/chartex" xmlns:cx8="http://schemas.microsoft.com/office/drawing/2016/5/14/chartex" xmlns:mc="http://schemas.openxmlformats.org/markup-compatibility/2006" xmlns:aink="http://schemas.microsoft.com/office/drawing/2016/ink" xmlns:am3d="http://schemas.microsoft.com/office/drawing/2017/model3d" xmlns:o="urn:schemas-microsoft-com:office:office" xmlns:oel="http://schemas.microsoft.com/office/2019/extlst" xmlns:r="http://schemas.openxmlformats.org/officeDocument/2006/relationships" xmlns:m="http://schemas.openxmlformats.org/officeDocument/2006/math" xmlns:v="urn:schemas-microsoft-com:vml" xmlns:wp14="http://schemas.microsoft.com/office/word/2010/wordprocessingDrawing" xmlns:wp="http://schemas.openxmlformats.org/drawingml/2006/wordprocessingDrawing" xmlns:w10="urn:schemas-microsoft-com:office:word" xmlns:w="http://schemas.openxmlformats.org/wordprocessingml/2006/main" xmlns:w14="http://schemas.microsoft.com/office/word/2010/wordml" xmlns:w15="http://schemas.microsoft.com/office/word/2012/wordml" xmlns:w16cex="http://schemas.microsoft.com/office/word/2018/wordml/cex" xmlns:w16cid="http://schemas.microsoft.com/office/word/2016/wordml/cid" xmlns:w16="http://schemas.microsoft.com/office/word/2018/wordml" xmlns:w16sdtdh="http://schemas.microsoft.com/office/word/2020/wordml/sdtdatahash" xmlns:w16se="http://schemas.microsoft.com/office/word/2015/wordml/symex" xmlns:wpg="http://schemas.microsoft.com/office/word/2010/wordprocessingGroup" xmlns:wpi="http://schemas.microsoft.com/office/word/2010/wordprocessingInk" xmlns:wne="http://schemas.microsoft.com/office/word/2006/wordml" xmlns:wps="http://schemas.microsoft.com/office/word/2010/wordprocessingShape" mc:Ignorable="w14 w15 w16se w16cid w16 w16cex w16sdtdh wp14">
   <w:body>
     <w:p>
       <w:pPr>
@@ -125,7 +125,38 @@
           <w:sz w:val="20"/>
           <w:szCs w:val="20"/>
         </w:rPr>
-        <w:t xml:space="preserve">Please return to the Tournament Secretary, Sue Orwin, with the correct entry fees by Friday </w:t>
+        <w:t xml:space="preserve">Please return to the Tournament Secretary, Sue Orwin, </w:t>
+      </w:r>
+      <w:hyperlink r:id="rId4" w:history="1">
+        <w:r>
+          <w:rPr>
+            <w:rStyle w:val="Hyperlink"/>
+            <w:rFonts w:ascii="Comic Sans MS" w:hAnsi="Comic Sans MS"/>
+          </w:rPr>
+          <w:t>stockportbadminton18@btinternet.com</w:t>
+        </w:r>
+      </w:hyperlink>
+      <w:r>
+        <w:rPr>
+          <w:rFonts w:ascii="Comic Sans MS" w:hAnsi="Comic Sans MS"/>
+        </w:rPr>
+        <w:t xml:space="preserve"> </w:t>
+      </w:r>
+      <w:r>
+        <w:rPr>
+          <w:rFonts w:ascii="Comic Sans MS" w:eastAsia="Times New Roman" w:hAnsi="Comic Sans MS" w:cs="Times New Roman"/>
+          <w:sz w:val="20"/>
+          <w:szCs w:val="20"/>
+        </w:rPr>
+        <w:t xml:space="preserve">with the correct entry fees by Friday </w:t>
+      </w:r>
+      <w:r>
+        <w:rPr>
+          <w:rFonts w:ascii="Comic Sans MS" w:eastAsia="Times New Roman" w:hAnsi="Comic Sans MS" w:cs="Times New Roman"/>
+          <w:sz w:val="20"/>
+          <w:szCs w:val="20"/>
+        </w:rPr>
+        <w:t>2</w:t>
       </w:r>
       <w:r>
         <w:rPr>
@@ -150,10 +181,8 @@
           <w:sz w:val="20"/>
           <w:szCs w:val="20"/>
         </w:rPr>
-        <w:t xml:space="preserve"> March</w:t>
-      </w:r>
-      <w:bookmarkStart w:id="0" w:name="_GoBack"/>
-      <w:bookmarkEnd w:id="0"/>
+        <w:t xml:space="preserve"> February</w:t>
+      </w:r>
       <w:r>
         <w:rPr>
           <w:rFonts w:ascii="Comic Sans MS" w:eastAsia="Times New Roman" w:hAnsi="Comic Sans MS" w:cs="Times New Roman"/>
@@ -738,15 +767,15 @@
               </w:rPr>
               <w:t>s</w:t>
             </w:r>
+            <w:r>
+              <w:rPr>
+                <w:rFonts w:ascii="Comic Sans MS" w:eastAsia="Times New Roman" w:hAnsi="Comic Sans MS" w:cs="Times New Roman"/>
+                <w:sz w:val="20"/>
+                <w:szCs w:val="20"/>
+              </w:rPr>
+              <w:t>’</w:t>
+            </w:r>
             <w:proofErr w:type="spellEnd"/>
-            <w:r>
-              <w:rPr>
-                <w:rFonts w:ascii="Comic Sans MS" w:eastAsia="Times New Roman" w:hAnsi="Comic Sans MS" w:cs="Times New Roman"/>
-                <w:sz w:val="20"/>
-                <w:szCs w:val="20"/>
-              </w:rPr>
-              <w:t>’</w:t>
-            </w:r>
             <w:r>
               <w:rPr>
                 <w:rFonts w:ascii="Comic Sans MS" w:eastAsia="Times New Roman" w:hAnsi="Comic Sans MS" w:cs="Times New Roman"/>
@@ -1030,15 +1059,15 @@
               </w:rPr>
               <w:t>s</w:t>
             </w:r>
+            <w:r>
+              <w:rPr>
+                <w:rFonts w:ascii="Comic Sans MS" w:eastAsia="Times New Roman" w:hAnsi="Comic Sans MS" w:cs="Times New Roman"/>
+                <w:sz w:val="20"/>
+                <w:szCs w:val="20"/>
+              </w:rPr>
+              <w:t>’</w:t>
+            </w:r>
             <w:proofErr w:type="spellEnd"/>
-            <w:r>
-              <w:rPr>
-                <w:rFonts w:ascii="Comic Sans MS" w:eastAsia="Times New Roman" w:hAnsi="Comic Sans MS" w:cs="Times New Roman"/>
-                <w:sz w:val="20"/>
-                <w:szCs w:val="20"/>
-              </w:rPr>
-              <w:t>’</w:t>
-            </w:r>
             <w:r>
               <w:rPr>
                 <w:rFonts w:ascii="Comic Sans MS" w:eastAsia="Times New Roman" w:hAnsi="Comic Sans MS" w:cs="Times New Roman"/>
@@ -1345,7 +1374,21 @@
           <w:sz w:val="20"/>
           <w:szCs w:val="20"/>
         </w:rPr>
-        <w:t xml:space="preserve"> entry fees. Cheques to be made payable to ‘Stockport Badminton League’.</w:t>
+        <w:t xml:space="preserve"> entry fees. </w:t>
+      </w:r>
+      <w:r>
+        <w:rPr>
+          <w:rFonts w:ascii="Comic Sans MS" w:hAnsi="Comic Sans MS"/>
+          <w:sz w:val="20"/>
+          <w:szCs w:val="20"/>
+        </w:rPr>
+        <w:t>Cheques should be made payable to ‘Sue Orwin’. Bank details on request</w:t>
+      </w:r>
+      <w:r>
+        <w:rPr>
+          <w:rFonts w:ascii="Comic Sans MS" w:hAnsi="Comic Sans MS"/>
+        </w:rPr>
+        <w:t>.</w:t>
       </w:r>
     </w:p>
     <w:p>
@@ -1483,7 +1526,7 @@
 </file>
 
 <file path=word/styles.xml><?xml version="1.0" encoding="utf-8"?>
-<w:styles xmlns:mc="http://schemas.openxmlformats.org/markup-compatibility/2006" xmlns:r="http://schemas.openxmlformats.org/officeDocument/2006/relationships" xmlns:w="http://schemas.openxmlformats.org/wordprocessingml/2006/main" xmlns:w14="http://schemas.microsoft.com/office/word/2010/wordml" xmlns:w15="http://schemas.microsoft.com/office/word/2012/wordml" mc:Ignorable="w14 w15">
+<w:styles xmlns:mc="http://schemas.openxmlformats.org/markup-compatibility/2006" xmlns:r="http://schemas.openxmlformats.org/officeDocument/2006/relationships" xmlns:w="http://schemas.openxmlformats.org/wordprocessingml/2006/main" xmlns:w14="http://schemas.microsoft.com/office/word/2010/wordml" xmlns:w15="http://schemas.microsoft.com/office/word/2012/wordml" xmlns:w16cex="http://schemas.microsoft.com/office/word/2018/wordml/cex" xmlns:w16cid="http://schemas.microsoft.com/office/word/2016/wordml/cid" xmlns:w16="http://schemas.microsoft.com/office/word/2018/wordml" xmlns:w16sdtdh="http://schemas.microsoft.com/office/word/2020/wordml/sdtdatahash" xmlns:w16se="http://schemas.microsoft.com/office/word/2015/wordml/symex" mc:Ignorable="w14 w15 w16se w16cid w16 w16cex w16sdtdh">
   <w:docDefaults>
     <w:rPrDefault>
       <w:rPr>
@@ -1499,7 +1542,7 @@
       </w:pPr>
     </w:pPrDefault>
   </w:docDefaults>
-  <w:latentStyles w:defLockedState="0" w:defUIPriority="99" w:defSemiHidden="0" w:defUnhideWhenUsed="0" w:defQFormat="0" w:count="371">
+  <w:latentStyles w:defLockedState="0" w:defUIPriority="99" w:defSemiHidden="0" w:defUnhideWhenUsed="0" w:defQFormat="0" w:count="376">
     <w:lsdException w:name="Normal" w:uiPriority="0" w:qFormat="1"/>
     <w:lsdException w:name="heading 1" w:uiPriority="9" w:qFormat="1"/>
     <w:lsdException w:name="heading 2" w:semiHidden="1" w:uiPriority="9" w:unhideWhenUsed="1" w:qFormat="1"/>
@@ -1871,6 +1914,11 @@
     <w:lsdException w:name="List Table 5 Dark Accent 6" w:uiPriority="50"/>
     <w:lsdException w:name="List Table 6 Colorful Accent 6" w:uiPriority="51"/>
     <w:lsdException w:name="List Table 7 Colorful Accent 6" w:uiPriority="52"/>
+    <w:lsdException w:name="Mention" w:semiHidden="1" w:unhideWhenUsed="1"/>
+    <w:lsdException w:name="Smart Hyperlink" w:semiHidden="1" w:unhideWhenUsed="1"/>
+    <w:lsdException w:name="Hashtag" w:semiHidden="1" w:unhideWhenUsed="1"/>
+    <w:lsdException w:name="Unresolved Mention" w:semiHidden="1" w:unhideWhenUsed="1"/>
+    <w:lsdException w:name="Smart Link" w:semiHidden="1" w:unhideWhenUsed="1"/>
   </w:latentStyles>
   <w:style w:type="paragraph" w:default="1" w:styleId="Normal">
     <w:name w:val="Normal"/>
@@ -1902,6 +1950,17 @@
     <w:uiPriority w:val="99"/>
     <w:semiHidden/>
     <w:unhideWhenUsed/>
+  </w:style>
+  <w:style w:type="character" w:styleId="Hyperlink">
+    <w:name w:val="Hyperlink"/>
+    <w:basedOn w:val="DefaultParagraphFont"/>
+    <w:uiPriority w:val="99"/>
+    <w:unhideWhenUsed/>
+    <w:rsid w:val="006D0B02"/>
+    <w:rPr>
+      <w:color w:val="0563C1" w:themeColor="hyperlink"/>
+      <w:u w:val="single"/>
+    </w:rPr>
   </w:style>
 </w:styles>
 </file>

</xml_diff>